<commit_message>
Portfolio Project Final revision contents
</commit_message>
<xml_diff>
--- a/Module 7 Portfolio Project.docx
+++ b/Module 7 Portfolio Project.docx
@@ -356,7 +356,27 @@
           <w:sz w:val="20"/>
           <w:szCs w:val="20"/>
         </w:rPr>
-        <w:t xml:space="preserve">// Name        : </w:t>
+        <w:t xml:space="preserve">// Name      </w:t>
+      </w:r>
+      <w:proofErr w:type="gramStart"/>
+      <w:r>
+        <w:rPr>
+          <w:rFonts w:ascii="Consolas" w:hAnsi="Consolas"/>
+          <w:color w:val="3F7F5F"/>
+          <w:sz w:val="20"/>
+          <w:szCs w:val="20"/>
+        </w:rPr>
+        <w:t xml:space="preserve">  :</w:t>
+      </w:r>
+      <w:proofErr w:type="gramEnd"/>
+      <w:r>
+        <w:rPr>
+          <w:rFonts w:ascii="Consolas" w:hAnsi="Consolas"/>
+          <w:color w:val="3F7F5F"/>
+          <w:sz w:val="20"/>
+          <w:szCs w:val="20"/>
+        </w:rPr>
+        <w:t xml:space="preserve"> </w:t>
       </w:r>
       <w:r>
         <w:rPr>
@@ -396,7 +416,27 @@
           <w:sz w:val="20"/>
           <w:szCs w:val="20"/>
         </w:rPr>
-        <w:t xml:space="preserve">// Author      : Grant </w:t>
+        <w:t xml:space="preserve">// Author    </w:t>
+      </w:r>
+      <w:proofErr w:type="gramStart"/>
+      <w:r>
+        <w:rPr>
+          <w:rFonts w:ascii="Consolas" w:hAnsi="Consolas"/>
+          <w:color w:val="3F7F5F"/>
+          <w:sz w:val="20"/>
+          <w:szCs w:val="20"/>
+        </w:rPr>
+        <w:t xml:space="preserve">  :</w:t>
+      </w:r>
+      <w:proofErr w:type="gramEnd"/>
+      <w:r>
+        <w:rPr>
+          <w:rFonts w:ascii="Consolas" w:hAnsi="Consolas"/>
+          <w:color w:val="3F7F5F"/>
+          <w:sz w:val="20"/>
+          <w:szCs w:val="20"/>
+        </w:rPr>
+        <w:t xml:space="preserve"> Grant </w:t>
       </w:r>
       <w:r>
         <w:rPr>
@@ -428,7 +468,27 @@
           <w:sz w:val="20"/>
           <w:szCs w:val="20"/>
         </w:rPr>
-        <w:t>// Version     : 1</w:t>
+        <w:t xml:space="preserve">// Version   </w:t>
+      </w:r>
+      <w:proofErr w:type="gramStart"/>
+      <w:r>
+        <w:rPr>
+          <w:rFonts w:ascii="Consolas" w:hAnsi="Consolas"/>
+          <w:color w:val="3F7F5F"/>
+          <w:sz w:val="20"/>
+          <w:szCs w:val="20"/>
+        </w:rPr>
+        <w:t xml:space="preserve">  :</w:t>
+      </w:r>
+      <w:proofErr w:type="gramEnd"/>
+      <w:r>
+        <w:rPr>
+          <w:rFonts w:ascii="Consolas" w:hAnsi="Consolas"/>
+          <w:color w:val="3F7F5F"/>
+          <w:sz w:val="20"/>
+          <w:szCs w:val="20"/>
+        </w:rPr>
+        <w:t xml:space="preserve"> 1</w:t>
       </w:r>
     </w:p>
     <w:p>
@@ -450,7 +510,27 @@
           <w:sz w:val="20"/>
           <w:szCs w:val="20"/>
         </w:rPr>
-        <w:t>// Copyright   : Some kind of Copyright</w:t>
+        <w:t xml:space="preserve">// Copyright </w:t>
+      </w:r>
+      <w:proofErr w:type="gramStart"/>
+      <w:r>
+        <w:rPr>
+          <w:rFonts w:ascii="Consolas" w:hAnsi="Consolas"/>
+          <w:color w:val="3F7F5F"/>
+          <w:sz w:val="20"/>
+          <w:szCs w:val="20"/>
+        </w:rPr>
+        <w:t xml:space="preserve">  :</w:t>
+      </w:r>
+      <w:proofErr w:type="gramEnd"/>
+      <w:r>
+        <w:rPr>
+          <w:rFonts w:ascii="Consolas" w:hAnsi="Consolas"/>
+          <w:color w:val="3F7F5F"/>
+          <w:sz w:val="20"/>
+          <w:szCs w:val="20"/>
+        </w:rPr>
+        <w:t xml:space="preserve"> Some kind of Copyright</w:t>
       </w:r>
     </w:p>
     <w:p>
@@ -472,7 +552,27 @@
           <w:sz w:val="20"/>
           <w:szCs w:val="20"/>
         </w:rPr>
-        <w:t xml:space="preserve">// Description : </w:t>
+        <w:t xml:space="preserve">// </w:t>
+      </w:r>
+      <w:proofErr w:type="gramStart"/>
+      <w:r>
+        <w:rPr>
+          <w:rFonts w:ascii="Consolas" w:hAnsi="Consolas"/>
+          <w:color w:val="3F7F5F"/>
+          <w:sz w:val="20"/>
+          <w:szCs w:val="20"/>
+        </w:rPr>
+        <w:t>Description :</w:t>
+      </w:r>
+      <w:proofErr w:type="gramEnd"/>
+      <w:r>
+        <w:rPr>
+          <w:rFonts w:ascii="Consolas" w:hAnsi="Consolas"/>
+          <w:color w:val="3F7F5F"/>
+          <w:sz w:val="20"/>
+          <w:szCs w:val="20"/>
+        </w:rPr>
+        <w:t xml:space="preserve"> </w:t>
       </w:r>
       <w:r>
         <w:rPr>
@@ -518,6 +618,7 @@
           <w:szCs w:val="20"/>
         </w:rPr>
       </w:pPr>
+      <w:proofErr w:type="gramStart"/>
       <w:r>
         <w:rPr>
           <w:rFonts w:ascii="Consolas" w:hAnsi="Consolas"/>
@@ -529,6 +630,7 @@
         </w:rPr>
         <w:t>#include</w:t>
       </w:r>
+      <w:proofErr w:type="gramEnd"/>
       <w:r>
         <w:rPr>
           <w:rFonts w:ascii="Consolas" w:hAnsi="Consolas"/>
@@ -560,6 +662,7 @@
           <w:szCs w:val="20"/>
         </w:rPr>
       </w:pPr>
+      <w:proofErr w:type="gramStart"/>
       <w:r>
         <w:rPr>
           <w:rFonts w:ascii="Consolas" w:hAnsi="Consolas"/>
@@ -571,6 +674,7 @@
         </w:rPr>
         <w:t>#include</w:t>
       </w:r>
+      <w:proofErr w:type="gramEnd"/>
       <w:r>
         <w:rPr>
           <w:rFonts w:ascii="Consolas" w:hAnsi="Consolas"/>
@@ -737,8 +841,19 @@
           <w:sz w:val="20"/>
           <w:szCs w:val="20"/>
         </w:rPr>
-        <w:t xml:space="preserve"> std;</w:t>
-      </w:r>
+        <w:t xml:space="preserve"> </w:t>
+      </w:r>
+      <w:proofErr w:type="gramStart"/>
+      <w:r>
+        <w:rPr>
+          <w:rFonts w:ascii="Consolas" w:hAnsi="Consolas"/>
+          <w:color w:val="000000"/>
+          <w:sz w:val="20"/>
+          <w:szCs w:val="20"/>
+        </w:rPr>
+        <w:t>std;</w:t>
+      </w:r>
+      <w:proofErr w:type="gramEnd"/>
     </w:p>
     <w:p>
       <w:pPr>
@@ -790,8 +905,19 @@
           <w:sz w:val="20"/>
           <w:szCs w:val="20"/>
         </w:rPr>
-        <w:t xml:space="preserve"> std::chrono;</w:t>
-      </w:r>
+        <w:t xml:space="preserve"> </w:t>
+      </w:r>
+      <w:proofErr w:type="gramStart"/>
+      <w:r>
+        <w:rPr>
+          <w:rFonts w:ascii="Consolas" w:hAnsi="Consolas"/>
+          <w:color w:val="000000"/>
+          <w:sz w:val="20"/>
+          <w:szCs w:val="20"/>
+        </w:rPr>
+        <w:t>std::chrono;</w:t>
+      </w:r>
+      <w:proofErr w:type="gramEnd"/>
     </w:p>
     <w:p>
       <w:pPr>
@@ -818,6 +944,7 @@
           <w:szCs w:val="20"/>
         </w:rPr>
       </w:pPr>
+      <w:proofErr w:type="gramStart"/>
       <w:r>
         <w:rPr>
           <w:rFonts w:ascii="Consolas" w:hAnsi="Consolas"/>
@@ -827,6 +954,7 @@
         </w:rPr>
         <w:t>std::</w:t>
       </w:r>
+      <w:proofErr w:type="gramEnd"/>
       <w:r>
         <w:rPr>
           <w:rFonts w:ascii="Consolas" w:hAnsi="Consolas"/>
@@ -846,6 +974,7 @@
         <w:t xml:space="preserve"> </w:t>
       </w:r>
       <w:proofErr w:type="spellStart"/>
+      <w:proofErr w:type="gramStart"/>
       <w:r>
         <w:rPr>
           <w:rFonts w:ascii="Consolas" w:hAnsi="Consolas"/>
@@ -865,6 +994,7 @@
         </w:rPr>
         <w:t>;</w:t>
       </w:r>
+      <w:proofErr w:type="gramEnd"/>
     </w:p>
     <w:p>
       <w:pPr>
@@ -912,6 +1042,7 @@
         <w:t xml:space="preserve"> </w:t>
       </w:r>
       <w:proofErr w:type="spellStart"/>
+      <w:proofErr w:type="gramStart"/>
       <w:r>
         <w:rPr>
           <w:rFonts w:ascii="Consolas" w:hAnsi="Consolas"/>
@@ -933,6 +1064,7 @@
         </w:rPr>
         <w:t>(</w:t>
       </w:r>
+      <w:proofErr w:type="gramEnd"/>
       <w:r>
         <w:rPr>
           <w:rFonts w:ascii="Consolas" w:hAnsi="Consolas"/>
@@ -951,8 +1083,19 @@
           <w:sz w:val="20"/>
           <w:szCs w:val="20"/>
         </w:rPr>
-        <w:t xml:space="preserve"> limit) {</w:t>
-      </w:r>
+        <w:t xml:space="preserve"> </w:t>
+      </w:r>
+      <w:proofErr w:type="gramStart"/>
+      <w:r>
+        <w:rPr>
+          <w:rFonts w:ascii="Consolas" w:hAnsi="Consolas"/>
+          <w:color w:val="000000"/>
+          <w:sz w:val="20"/>
+          <w:szCs w:val="20"/>
+        </w:rPr>
+        <w:t>limit) {</w:t>
+      </w:r>
+      <w:proofErr w:type="gramEnd"/>
     </w:p>
     <w:p>
       <w:pPr>
@@ -1032,7 +1175,17 @@
           <w:sz w:val="20"/>
           <w:szCs w:val="20"/>
         </w:rPr>
-        <w:t>high_resolution_clock</w:t>
+        <w:t>high_resolution_</w:t>
+      </w:r>
+      <w:proofErr w:type="gramStart"/>
+      <w:r>
+        <w:rPr>
+          <w:rFonts w:ascii="Consolas" w:hAnsi="Consolas"/>
+          <w:color w:val="005032"/>
+          <w:sz w:val="20"/>
+          <w:szCs w:val="20"/>
+        </w:rPr>
+        <w:t>clock</w:t>
       </w:r>
       <w:proofErr w:type="spellEnd"/>
       <w:r>
@@ -1064,6 +1217,7 @@
         </w:rPr>
         <w:t>();</w:t>
       </w:r>
+      <w:proofErr w:type="gramEnd"/>
     </w:p>
     <w:p>
       <w:pPr>
@@ -1329,6 +1483,7 @@
         <w:t>consoleMutex</w:t>
       </w:r>
       <w:proofErr w:type="spellEnd"/>
+      <w:proofErr w:type="gramStart"/>
       <w:r>
         <w:rPr>
           <w:rFonts w:ascii="Consolas" w:hAnsi="Consolas"/>
@@ -1338,6 +1493,7 @@
         </w:rPr>
         <w:t>);</w:t>
       </w:r>
+      <w:proofErr w:type="gramEnd"/>
     </w:p>
     <w:p>
       <w:pPr>
@@ -1437,6 +1593,7 @@
         <w:t xml:space="preserve"> &lt;&lt; </w:t>
       </w:r>
       <w:proofErr w:type="spellStart"/>
+      <w:proofErr w:type="gramStart"/>
       <w:r>
         <w:rPr>
           <w:rFonts w:ascii="Consolas" w:hAnsi="Consolas"/>
@@ -1458,6 +1615,7 @@
         </w:rPr>
         <w:t>;</w:t>
       </w:r>
+      <w:proofErr w:type="gramEnd"/>
     </w:p>
     <w:p>
       <w:pPr>
@@ -1506,7 +1664,17 @@
           <w:sz w:val="20"/>
           <w:szCs w:val="20"/>
         </w:rPr>
-        <w:t>this_thread</w:t>
+        <w:t>this_</w:t>
+      </w:r>
+      <w:proofErr w:type="gramStart"/>
+      <w:r>
+        <w:rPr>
+          <w:rFonts w:ascii="Consolas" w:hAnsi="Consolas"/>
+          <w:color w:val="000000"/>
+          <w:sz w:val="20"/>
+          <w:szCs w:val="20"/>
+        </w:rPr>
+        <w:t>thread</w:t>
       </w:r>
       <w:proofErr w:type="spellEnd"/>
       <w:r>
@@ -1519,6 +1687,7 @@
         <w:t>::</w:t>
       </w:r>
       <w:proofErr w:type="spellStart"/>
+      <w:proofErr w:type="gramEnd"/>
       <w:r>
         <w:rPr>
           <w:rFonts w:ascii="Consolas" w:hAnsi="Consolas"/>
@@ -1538,6 +1707,7 @@
         </w:rPr>
         <w:t>(</w:t>
       </w:r>
+      <w:proofErr w:type="gramStart"/>
       <w:r>
         <w:rPr>
           <w:rFonts w:ascii="Consolas" w:hAnsi="Consolas"/>
@@ -1554,8 +1724,29 @@
           <w:sz w:val="20"/>
           <w:szCs w:val="20"/>
         </w:rPr>
-        <w:t>(100));</w:t>
-      </w:r>
+        <w:t>(</w:t>
+      </w:r>
+      <w:proofErr w:type="gramEnd"/>
+      <w:r>
+        <w:rPr>
+          <w:rFonts w:ascii="Consolas" w:hAnsi="Consolas"/>
+          <w:color w:val="000000"/>
+          <w:sz w:val="20"/>
+          <w:szCs w:val="20"/>
+        </w:rPr>
+        <w:t>100)</w:t>
+      </w:r>
+      <w:proofErr w:type="gramStart"/>
+      <w:r>
+        <w:rPr>
+          <w:rFonts w:ascii="Consolas" w:hAnsi="Consolas"/>
+          <w:color w:val="000000"/>
+          <w:sz w:val="20"/>
+          <w:szCs w:val="20"/>
+        </w:rPr>
+        <w:t>);</w:t>
+      </w:r>
+      <w:proofErr w:type="gramEnd"/>
     </w:p>
     <w:p>
       <w:pPr>
@@ -1667,7 +1858,17 @@
           <w:sz w:val="20"/>
           <w:szCs w:val="20"/>
         </w:rPr>
-        <w:t>high_resolution_clock</w:t>
+        <w:t>high_resolution_</w:t>
+      </w:r>
+      <w:proofErr w:type="gramStart"/>
+      <w:r>
+        <w:rPr>
+          <w:rFonts w:ascii="Consolas" w:hAnsi="Consolas"/>
+          <w:color w:val="005032"/>
+          <w:sz w:val="20"/>
+          <w:szCs w:val="20"/>
+        </w:rPr>
+        <w:t>clock</w:t>
       </w:r>
       <w:proofErr w:type="spellEnd"/>
       <w:r>
@@ -1699,6 +1900,7 @@
         </w:rPr>
         <w:t>();</w:t>
       </w:r>
+      <w:proofErr w:type="gramEnd"/>
     </w:p>
     <w:p>
       <w:pPr>
@@ -1789,6 +1991,7 @@
         <w:t xml:space="preserve"> - </w:t>
       </w:r>
       <w:proofErr w:type="spellStart"/>
+      <w:proofErr w:type="gramStart"/>
       <w:r>
         <w:rPr>
           <w:rFonts w:ascii="Consolas" w:hAnsi="Consolas"/>
@@ -1808,6 +2011,7 @@
         </w:rPr>
         <w:t>;</w:t>
       </w:r>
+      <w:proofErr w:type="gramEnd"/>
     </w:p>
     <w:p>
       <w:pPr>
@@ -1901,6 +2105,7 @@
         <w:t>consoleMutex</w:t>
       </w:r>
       <w:proofErr w:type="spellEnd"/>
+      <w:proofErr w:type="gramStart"/>
       <w:r>
         <w:rPr>
           <w:rFonts w:ascii="Consolas" w:hAnsi="Consolas"/>
@@ -1910,6 +2115,7 @@
         </w:rPr>
         <w:t>);</w:t>
       </w:r>
+      <w:proofErr w:type="gramEnd"/>
     </w:p>
     <w:p>
       <w:pPr>
@@ -1980,6 +2186,7 @@
         <w:t xml:space="preserve"> &lt;&lt; </w:t>
       </w:r>
       <w:proofErr w:type="spellStart"/>
+      <w:proofErr w:type="gramStart"/>
       <w:r>
         <w:rPr>
           <w:rFonts w:ascii="Consolas" w:hAnsi="Consolas"/>
@@ -1990,6 +2197,7 @@
         <w:t>elapsed.count</w:t>
       </w:r>
       <w:proofErr w:type="spellEnd"/>
+      <w:proofErr w:type="gramEnd"/>
       <w:r>
         <w:rPr>
           <w:rFonts w:ascii="Consolas" w:hAnsi="Consolas"/>
@@ -2006,7 +2214,17 @@
           <w:sz w:val="20"/>
           <w:szCs w:val="20"/>
         </w:rPr>
-        <w:t>" seconds.\n"</w:t>
+        <w:t>" seconds.\n</w:t>
+      </w:r>
+      <w:proofErr w:type="gramStart"/>
+      <w:r>
+        <w:rPr>
+          <w:rFonts w:ascii="Consolas" w:hAnsi="Consolas"/>
+          <w:color w:val="2A00FF"/>
+          <w:sz w:val="20"/>
+          <w:szCs w:val="20"/>
+        </w:rPr>
+        <w:t>"</w:t>
       </w:r>
       <w:r>
         <w:rPr>
@@ -2017,6 +2235,7 @@
         </w:rPr>
         <w:t>;</w:t>
       </w:r>
+      <w:proofErr w:type="gramEnd"/>
     </w:p>
     <w:p>
       <w:pPr>
@@ -2096,6 +2315,7 @@
         <w:t xml:space="preserve"> </w:t>
       </w:r>
       <w:proofErr w:type="spellStart"/>
+      <w:proofErr w:type="gramStart"/>
       <w:r>
         <w:rPr>
           <w:rFonts w:ascii="Consolas" w:hAnsi="Consolas"/>
@@ -2117,6 +2337,7 @@
         </w:rPr>
         <w:t>(</w:t>
       </w:r>
+      <w:proofErr w:type="gramEnd"/>
       <w:r>
         <w:rPr>
           <w:rFonts w:ascii="Consolas" w:hAnsi="Consolas"/>
@@ -2207,7 +2428,17 @@
           <w:sz w:val="20"/>
           <w:szCs w:val="20"/>
         </w:rPr>
-        <w:t>high_resolution_clock</w:t>
+        <w:t>high_resolution_</w:t>
+      </w:r>
+      <w:proofErr w:type="gramStart"/>
+      <w:r>
+        <w:rPr>
+          <w:rFonts w:ascii="Consolas" w:hAnsi="Consolas"/>
+          <w:color w:val="005032"/>
+          <w:sz w:val="20"/>
+          <w:szCs w:val="20"/>
+        </w:rPr>
+        <w:t>clock</w:t>
       </w:r>
       <w:proofErr w:type="spellEnd"/>
       <w:r>
@@ -2239,6 +2470,7 @@
         </w:rPr>
         <w:t>();</w:t>
       </w:r>
+      <w:proofErr w:type="gramEnd"/>
     </w:p>
     <w:p>
       <w:pPr>
@@ -2355,6 +2587,7 @@
         <w:t xml:space="preserve"> &gt;= 0; --</w:t>
       </w:r>
       <w:proofErr w:type="spellStart"/>
+      <w:proofErr w:type="gramStart"/>
       <w:r>
         <w:rPr>
           <w:rFonts w:ascii="Consolas" w:hAnsi="Consolas"/>
@@ -2374,6 +2607,7 @@
         </w:rPr>
         <w:t>) {</w:t>
       </w:r>
+      <w:proofErr w:type="gramEnd"/>
     </w:p>
     <w:p>
       <w:pPr>
@@ -2454,6 +2688,7 @@
         <w:t>consoleMutex</w:t>
       </w:r>
       <w:proofErr w:type="spellEnd"/>
+      <w:proofErr w:type="gramStart"/>
       <w:r>
         <w:rPr>
           <w:rFonts w:ascii="Consolas" w:hAnsi="Consolas"/>
@@ -2463,6 +2698,7 @@
         </w:rPr>
         <w:t>);</w:t>
       </w:r>
+      <w:proofErr w:type="gramEnd"/>
     </w:p>
     <w:p>
       <w:pPr>
@@ -2553,6 +2789,7 @@
         <w:t xml:space="preserve"> &lt;&lt; </w:t>
       </w:r>
       <w:proofErr w:type="spellStart"/>
+      <w:proofErr w:type="gramStart"/>
       <w:r>
         <w:rPr>
           <w:rFonts w:ascii="Consolas" w:hAnsi="Consolas"/>
@@ -2574,6 +2811,7 @@
         </w:rPr>
         <w:t>;</w:t>
       </w:r>
+      <w:proofErr w:type="gramEnd"/>
     </w:p>
     <w:p>
       <w:pPr>
@@ -2613,7 +2851,17 @@
           <w:sz w:val="20"/>
           <w:szCs w:val="20"/>
         </w:rPr>
-        <w:t>this_thread</w:t>
+        <w:t>this_</w:t>
+      </w:r>
+      <w:proofErr w:type="gramStart"/>
+      <w:r>
+        <w:rPr>
+          <w:rFonts w:ascii="Consolas" w:hAnsi="Consolas"/>
+          <w:color w:val="000000"/>
+          <w:sz w:val="20"/>
+          <w:szCs w:val="20"/>
+        </w:rPr>
+        <w:t>thread</w:t>
       </w:r>
       <w:proofErr w:type="spellEnd"/>
       <w:r>
@@ -2626,6 +2874,7 @@
         <w:t>::</w:t>
       </w:r>
       <w:proofErr w:type="spellStart"/>
+      <w:proofErr w:type="gramEnd"/>
       <w:r>
         <w:rPr>
           <w:rFonts w:ascii="Consolas" w:hAnsi="Consolas"/>
@@ -2645,6 +2894,7 @@
         </w:rPr>
         <w:t>(</w:t>
       </w:r>
+      <w:proofErr w:type="gramStart"/>
       <w:r>
         <w:rPr>
           <w:rFonts w:ascii="Consolas" w:hAnsi="Consolas"/>
@@ -2661,8 +2911,29 @@
           <w:sz w:val="20"/>
           <w:szCs w:val="20"/>
         </w:rPr>
-        <w:t>(100));</w:t>
-      </w:r>
+        <w:t>(</w:t>
+      </w:r>
+      <w:proofErr w:type="gramEnd"/>
+      <w:r>
+        <w:rPr>
+          <w:rFonts w:ascii="Consolas" w:hAnsi="Consolas"/>
+          <w:color w:val="000000"/>
+          <w:sz w:val="20"/>
+          <w:szCs w:val="20"/>
+        </w:rPr>
+        <w:t>100)</w:t>
+      </w:r>
+      <w:proofErr w:type="gramStart"/>
+      <w:r>
+        <w:rPr>
+          <w:rFonts w:ascii="Consolas" w:hAnsi="Consolas"/>
+          <w:color w:val="000000"/>
+          <w:sz w:val="20"/>
+          <w:szCs w:val="20"/>
+        </w:rPr>
+        <w:t>);</w:t>
+      </w:r>
+      <w:proofErr w:type="gramEnd"/>
     </w:p>
     <w:p>
       <w:pPr>
@@ -2769,7 +3040,17 @@
           <w:sz w:val="20"/>
           <w:szCs w:val="20"/>
         </w:rPr>
-        <w:t>high_resolution_clock</w:t>
+        <w:t>high_resolution_</w:t>
+      </w:r>
+      <w:proofErr w:type="gramStart"/>
+      <w:r>
+        <w:rPr>
+          <w:rFonts w:ascii="Consolas" w:hAnsi="Consolas"/>
+          <w:color w:val="005032"/>
+          <w:sz w:val="20"/>
+          <w:szCs w:val="20"/>
+        </w:rPr>
+        <w:t>clock</w:t>
       </w:r>
       <w:proofErr w:type="spellEnd"/>
       <w:r>
@@ -2801,6 +3082,7 @@
         </w:rPr>
         <w:t>();</w:t>
       </w:r>
+      <w:proofErr w:type="gramEnd"/>
     </w:p>
     <w:p>
       <w:pPr>
@@ -2882,6 +3164,7 @@
         <w:t xml:space="preserve"> - </w:t>
       </w:r>
       <w:proofErr w:type="spellStart"/>
+      <w:proofErr w:type="gramStart"/>
       <w:r>
         <w:rPr>
           <w:rFonts w:ascii="Consolas" w:hAnsi="Consolas"/>
@@ -2901,6 +3184,7 @@
         </w:rPr>
         <w:t>;</w:t>
       </w:r>
+      <w:proofErr w:type="gramEnd"/>
     </w:p>
     <w:p>
       <w:pPr>
@@ -2972,6 +3256,7 @@
         <w:t>consoleMutex</w:t>
       </w:r>
       <w:proofErr w:type="spellEnd"/>
+      <w:proofErr w:type="gramStart"/>
       <w:r>
         <w:rPr>
           <w:rFonts w:ascii="Consolas" w:hAnsi="Consolas"/>
@@ -2981,6 +3266,7 @@
         </w:rPr>
         <w:t>);</w:t>
       </w:r>
+      <w:proofErr w:type="gramEnd"/>
     </w:p>
     <w:p>
       <w:pPr>
@@ -3062,6 +3348,7 @@
         <w:t xml:space="preserve"> &lt;&lt; </w:t>
       </w:r>
       <w:proofErr w:type="spellStart"/>
+      <w:proofErr w:type="gramStart"/>
       <w:r>
         <w:rPr>
           <w:rFonts w:ascii="Consolas" w:hAnsi="Consolas"/>
@@ -3072,6 +3359,7 @@
         <w:t>elapsed.count</w:t>
       </w:r>
       <w:proofErr w:type="spellEnd"/>
+      <w:proofErr w:type="gramEnd"/>
       <w:r>
         <w:rPr>
           <w:rFonts w:ascii="Consolas" w:hAnsi="Consolas"/>
@@ -3088,7 +3376,17 @@
           <w:sz w:val="20"/>
           <w:szCs w:val="20"/>
         </w:rPr>
-        <w:t>" seconds.\n"</w:t>
+        <w:t>" seconds.\n</w:t>
+      </w:r>
+      <w:proofErr w:type="gramStart"/>
+      <w:r>
+        <w:rPr>
+          <w:rFonts w:ascii="Consolas" w:hAnsi="Consolas"/>
+          <w:color w:val="2A00FF"/>
+          <w:sz w:val="20"/>
+          <w:szCs w:val="20"/>
+        </w:rPr>
+        <w:t>"</w:t>
       </w:r>
       <w:r>
         <w:rPr>
@@ -3099,6 +3397,7 @@
         </w:rPr>
         <w:t>;</w:t>
       </w:r>
+      <w:proofErr w:type="gramEnd"/>
     </w:p>
     <w:p>
       <w:pPr>
@@ -3155,6 +3454,7 @@
         </w:rPr>
         <w:t xml:space="preserve"> </w:t>
       </w:r>
+      <w:proofErr w:type="gramStart"/>
       <w:r>
         <w:rPr>
           <w:rFonts w:ascii="Consolas" w:hAnsi="Consolas"/>
@@ -3173,7 +3473,17 @@
           <w:sz w:val="20"/>
           <w:szCs w:val="20"/>
         </w:rPr>
-        <w:t>() {</w:t>
+        <w:t>(</w:t>
+      </w:r>
+      <w:proofErr w:type="gramEnd"/>
+      <w:r>
+        <w:rPr>
+          <w:rFonts w:ascii="Consolas" w:hAnsi="Consolas"/>
+          <w:color w:val="000000"/>
+          <w:sz w:val="20"/>
+          <w:szCs w:val="20"/>
+        </w:rPr>
+        <w:t>) {</w:t>
       </w:r>
     </w:p>
     <w:p>
@@ -3224,7 +3534,17 @@
           <w:sz w:val="20"/>
           <w:szCs w:val="20"/>
         </w:rPr>
-        <w:t>"Starting concurrent counting exercise...\n"</w:t>
+        <w:t>"Starting concurrent counting exercise...\n</w:t>
+      </w:r>
+      <w:proofErr w:type="gramStart"/>
+      <w:r>
+        <w:rPr>
+          <w:rFonts w:ascii="Consolas" w:hAnsi="Consolas"/>
+          <w:color w:val="2A00FF"/>
+          <w:sz w:val="20"/>
+          <w:szCs w:val="20"/>
+        </w:rPr>
+        <w:t>"</w:t>
       </w:r>
       <w:r>
         <w:rPr>
@@ -3235,6 +3555,7 @@
         </w:rPr>
         <w:t>;</w:t>
       </w:r>
+      <w:proofErr w:type="gramEnd"/>
     </w:p>
     <w:p>
       <w:pPr>
@@ -3293,8 +3614,19 @@
           <w:sz w:val="20"/>
           <w:szCs w:val="20"/>
         </w:rPr>
-        <w:t>, 20);</w:t>
-      </w:r>
+        <w:t>, 20</w:t>
+      </w:r>
+      <w:proofErr w:type="gramStart"/>
+      <w:r>
+        <w:rPr>
+          <w:rFonts w:ascii="Consolas" w:hAnsi="Consolas"/>
+          <w:color w:val="000000"/>
+          <w:sz w:val="20"/>
+          <w:szCs w:val="20"/>
+        </w:rPr>
+        <w:t>);</w:t>
+      </w:r>
+      <w:proofErr w:type="gramEnd"/>
     </w:p>
     <w:p>
       <w:pPr>
@@ -3317,7 +3649,17 @@
         </w:rPr>
         <w:lastRenderedPageBreak/>
         <w:tab/>
-        <w:t>t1.</w:t>
+        <w:t>t</w:t>
+      </w:r>
+      <w:proofErr w:type="gramStart"/>
+      <w:r>
+        <w:rPr>
+          <w:rFonts w:ascii="Consolas" w:hAnsi="Consolas"/>
+          <w:color w:val="000000"/>
+          <w:sz w:val="20"/>
+          <w:szCs w:val="20"/>
+        </w:rPr>
+        <w:t>1.</w:t>
       </w:r>
       <w:r>
         <w:rPr>
@@ -3330,15 +3672,27 @@
         </w:rPr>
         <w:t>join</w:t>
       </w:r>
-      <w:r>
-        <w:rPr>
-          <w:rFonts w:ascii="Consolas" w:hAnsi="Consolas"/>
-          <w:color w:val="000000"/>
-          <w:sz w:val="20"/>
-          <w:szCs w:val="20"/>
-        </w:rPr>
-        <w:t>();</w:t>
-      </w:r>
+      <w:proofErr w:type="gramEnd"/>
+      <w:r>
+        <w:rPr>
+          <w:rFonts w:ascii="Consolas" w:hAnsi="Consolas"/>
+          <w:color w:val="000000"/>
+          <w:sz w:val="20"/>
+          <w:szCs w:val="20"/>
+        </w:rPr>
+        <w:t>(</w:t>
+      </w:r>
+      <w:proofErr w:type="gramStart"/>
+      <w:r>
+        <w:rPr>
+          <w:rFonts w:ascii="Consolas" w:hAnsi="Consolas"/>
+          <w:color w:val="000000"/>
+          <w:sz w:val="20"/>
+          <w:szCs w:val="20"/>
+        </w:rPr>
+        <w:t>);</w:t>
+      </w:r>
+      <w:proofErr w:type="gramEnd"/>
     </w:p>
     <w:p>
       <w:pPr>
@@ -3397,8 +3751,19 @@
           <w:sz w:val="20"/>
           <w:szCs w:val="20"/>
         </w:rPr>
-        <w:t>, 20);</w:t>
-      </w:r>
+        <w:t>, 20</w:t>
+      </w:r>
+      <w:proofErr w:type="gramStart"/>
+      <w:r>
+        <w:rPr>
+          <w:rFonts w:ascii="Consolas" w:hAnsi="Consolas"/>
+          <w:color w:val="000000"/>
+          <w:sz w:val="20"/>
+          <w:szCs w:val="20"/>
+        </w:rPr>
+        <w:t>);</w:t>
+      </w:r>
+      <w:proofErr w:type="gramEnd"/>
     </w:p>
     <w:p>
       <w:pPr>
@@ -3420,7 +3785,17 @@
           <w:szCs w:val="20"/>
         </w:rPr>
         <w:tab/>
-        <w:t>t2.</w:t>
+        <w:t>t</w:t>
+      </w:r>
+      <w:proofErr w:type="gramStart"/>
+      <w:r>
+        <w:rPr>
+          <w:rFonts w:ascii="Consolas" w:hAnsi="Consolas"/>
+          <w:color w:val="000000"/>
+          <w:sz w:val="20"/>
+          <w:szCs w:val="20"/>
+        </w:rPr>
+        <w:t>2.</w:t>
       </w:r>
       <w:r>
         <w:rPr>
@@ -3433,15 +3808,27 @@
         </w:rPr>
         <w:t>join</w:t>
       </w:r>
-      <w:r>
-        <w:rPr>
-          <w:rFonts w:ascii="Consolas" w:hAnsi="Consolas"/>
-          <w:color w:val="000000"/>
-          <w:sz w:val="20"/>
-          <w:szCs w:val="20"/>
-        </w:rPr>
-        <w:t>();</w:t>
-      </w:r>
+      <w:proofErr w:type="gramEnd"/>
+      <w:r>
+        <w:rPr>
+          <w:rFonts w:ascii="Consolas" w:hAnsi="Consolas"/>
+          <w:color w:val="000000"/>
+          <w:sz w:val="20"/>
+          <w:szCs w:val="20"/>
+        </w:rPr>
+        <w:t>(</w:t>
+      </w:r>
+      <w:proofErr w:type="gramStart"/>
+      <w:r>
+        <w:rPr>
+          <w:rFonts w:ascii="Consolas" w:hAnsi="Consolas"/>
+          <w:color w:val="000000"/>
+          <w:sz w:val="20"/>
+          <w:szCs w:val="20"/>
+        </w:rPr>
+        <w:t>);</w:t>
+      </w:r>
+      <w:proofErr w:type="gramEnd"/>
     </w:p>
     <w:p>
       <w:pPr>
@@ -3504,7 +3891,17 @@
           <w:sz w:val="20"/>
           <w:szCs w:val="20"/>
         </w:rPr>
-        <w:t>"Both threads have finished execution.\n"</w:t>
+        <w:t>"Both threads have finished execution.\n</w:t>
+      </w:r>
+      <w:proofErr w:type="gramStart"/>
+      <w:r>
+        <w:rPr>
+          <w:rFonts w:ascii="Consolas" w:hAnsi="Consolas"/>
+          <w:color w:val="2A00FF"/>
+          <w:sz w:val="20"/>
+          <w:szCs w:val="20"/>
+        </w:rPr>
+        <w:t>"</w:t>
       </w:r>
       <w:r>
         <w:rPr>
@@ -3515,6 +3912,7 @@
         </w:rPr>
         <w:t>;</w:t>
       </w:r>
+      <w:proofErr w:type="gramEnd"/>
     </w:p>
     <w:p>
       <w:pPr>
@@ -3555,8 +3953,19 @@
           <w:sz w:val="20"/>
           <w:szCs w:val="20"/>
         </w:rPr>
-        <w:t xml:space="preserve"> 0;</w:t>
-      </w:r>
+        <w:t xml:space="preserve"> </w:t>
+      </w:r>
+      <w:proofErr w:type="gramStart"/>
+      <w:r>
+        <w:rPr>
+          <w:rFonts w:ascii="Consolas" w:hAnsi="Consolas"/>
+          <w:color w:val="000000"/>
+          <w:sz w:val="20"/>
+          <w:szCs w:val="20"/>
+        </w:rPr>
+        <w:t>0;</w:t>
+      </w:r>
+      <w:proofErr w:type="gramEnd"/>
     </w:p>
     <w:p>
       <w:pPr>
@@ -3654,7 +4063,15 @@
     </w:p>
     <w:p>
       <w:r>
-        <w:t>- Create counting up function</w:t>
+        <w:t xml:space="preserve">- Create </w:t>
+      </w:r>
+      <w:proofErr w:type="gramStart"/>
+      <w:r>
+        <w:t>counting up</w:t>
+      </w:r>
+      <w:proofErr w:type="gramEnd"/>
+      <w:r>
+        <w:t xml:space="preserve"> function</w:t>
       </w:r>
     </w:p>
     <w:p>
@@ -3678,7 +4095,15 @@
         <w:ind w:left="720" w:firstLine="720"/>
       </w:pPr>
       <w:r>
-        <w:t>a) For loop for counting up from 0</w:t>
+        <w:t xml:space="preserve">a) For loop for </w:t>
+      </w:r>
+      <w:proofErr w:type="gramStart"/>
+      <w:r>
+        <w:t>counting up</w:t>
+      </w:r>
+      <w:proofErr w:type="gramEnd"/>
+      <w:r>
+        <w:t xml:space="preserve"> from 0</w:t>
       </w:r>
     </w:p>
     <w:p>
@@ -3702,7 +4127,15 @@
         <w:ind w:left="720" w:firstLine="720"/>
       </w:pPr>
       <w:r>
-        <w:t>--initiate unlock</w:t>
+        <w:t>--</w:t>
+      </w:r>
+      <w:proofErr w:type="gramStart"/>
+      <w:r>
+        <w:t>initiate</w:t>
+      </w:r>
+      <w:proofErr w:type="gramEnd"/>
+      <w:r>
+        <w:t xml:space="preserve"> unlock</w:t>
       </w:r>
     </w:p>
     <w:p>
@@ -3808,7 +4241,15 @@
         <w:ind w:left="720" w:firstLine="720"/>
       </w:pPr>
       <w:r>
-        <w:t>--initiate unlock</w:t>
+        <w:t>--</w:t>
+      </w:r>
+      <w:proofErr w:type="gramStart"/>
+      <w:r>
+        <w:t>initiate</w:t>
+      </w:r>
+      <w:proofErr w:type="gramEnd"/>
+      <w:r>
+        <w:t xml:space="preserve"> unlock</w:t>
       </w:r>
     </w:p>
     <w:p>
@@ -3901,8 +4342,13 @@
           <w:numId w:val="1"/>
         </w:numPr>
       </w:pPr>
-      <w:r>
-        <w:t>wait for t1 to finish</w:t>
+      <w:proofErr w:type="gramStart"/>
+      <w:r>
+        <w:t>wait</w:t>
+      </w:r>
+      <w:proofErr w:type="gramEnd"/>
+      <w:r>
+        <w:t xml:space="preserve"> for t1 to finish</w:t>
       </w:r>
     </w:p>
     <w:p>
@@ -3942,13 +4388,93 @@
     </w:p>
     <w:p>
       <w:pPr>
+        <w:ind w:right="-1260"/>
+      </w:pPr>
+    </w:p>
+    <w:p>
+      <w:pPr>
+        <w:ind w:right="-1260"/>
+      </w:pPr>
+    </w:p>
+    <w:p>
+      <w:pPr>
+        <w:ind w:right="-1260"/>
+      </w:pPr>
+    </w:p>
+    <w:p>
+      <w:pPr>
+        <w:ind w:right="-1260"/>
+      </w:pPr>
+    </w:p>
+    <w:p>
+      <w:pPr>
+        <w:ind w:right="-1260"/>
+      </w:pPr>
+    </w:p>
+    <w:p>
+      <w:pPr>
+        <w:ind w:right="-1260"/>
+      </w:pPr>
+    </w:p>
+    <w:p>
+      <w:pPr>
+        <w:ind w:right="-1260"/>
+      </w:pPr>
+    </w:p>
+    <w:p>
+      <w:pPr>
+        <w:ind w:right="-1260"/>
+      </w:pPr>
+    </w:p>
+    <w:p>
+      <w:pPr>
+        <w:ind w:right="-1260"/>
+      </w:pPr>
+    </w:p>
+    <w:p>
+      <w:pPr>
+        <w:ind w:right="-1260"/>
+      </w:pPr>
+    </w:p>
+    <w:p>
+      <w:pPr>
+        <w:ind w:right="-1260"/>
+      </w:pPr>
+    </w:p>
+    <w:p>
+      <w:pPr>
+        <w:ind w:right="-1260"/>
+      </w:pPr>
+    </w:p>
+    <w:p>
+      <w:pPr>
+        <w:ind w:right="-1260"/>
+        <w:rPr>
+          <w:b/>
+          <w:bCs/>
+          <w:sz w:val="32"/>
+          <w:szCs w:val="32"/>
+        </w:rPr>
+      </w:pPr>
+      <w:r>
+        <w:rPr>
+          <w:b/>
+          <w:bCs/>
+          <w:sz w:val="32"/>
+          <w:szCs w:val="32"/>
+        </w:rPr>
+        <w:lastRenderedPageBreak/>
+        <w:t>Running Program Snapshot:</w:t>
+      </w:r>
+    </w:p>
+    <w:p>
+      <w:pPr>
         <w:ind w:left="-1080" w:right="-1260"/>
       </w:pPr>
       <w:r>
         <w:rPr>
           <w:noProof/>
         </w:rPr>
-        <w:lastRenderedPageBreak/>
         <w:drawing>
           <wp:inline distT="0" distB="0" distL="0" distR="0" wp14:anchorId="644424B5" wp14:editId="23D6BF07">
             <wp:extent cx="5943600" cy="4720590"/>
@@ -4003,22 +4529,52 @@
     </w:p>
     <w:p>
       <w:pPr>
-        <w:ind w:left="-1080" w:right="-1260"/>
+        <w:spacing w:line="480" w:lineRule="auto"/>
+        <w:ind w:left="-1080" w:right="-1267" w:firstLine="1080"/>
       </w:pPr>
       <w:r>
         <w:t xml:space="preserve">The program </w:t>
       </w:r>
       <w:r>
-        <w:t xml:space="preserve">uses multi-threading to complete a counting up from a starting point to an endpoint and counting down from the inverse starting and ending points. Concurrency is achieved through using a mutex to lock each thread for a given amount of time, 100 milliseconds, before allowing the next thread to begin. The shared resource in this case is the console, so the program restricts only one thread to output to the console at a time through the mutex locking mechanism. Should more threads be created that will incur CPU overhead in processing power. For small tasks, like counting to and from 20, this overhead is negligible. If this program were to switch between threads and return to another later than the OS switching between threads will also incur more CPU overhead needs. While using locks to perform simple synchronization can benefit small and non-complex multi-threaded programs, more intricate synchronization from complex programs is required and as the complexity increases so does the reduction of optimization of the program when manual and static locks are involved. </w:t>
-      </w:r>
-    </w:p>
-    <w:p>
-      <w:pPr>
-        <w:ind w:left="-1080" w:right="-1260"/>
-      </w:pPr>
-      <w:r>
-        <w:tab/>
-        <w:t xml:space="preserve">Some of the issues with using strings come from memory allocation and access issues such as buffer overflows from using raw character arrays from char[] or poor synchronization of shared string memory locations. Some of the tactics to mitigate these occurrences is to use std::string for default and automatic memory assignment and management. Strings could be protected or locked using mutexes or, as in the program above, </w:t>
+        <w:t xml:space="preserve">uses multi-threading to complete a counting up from a starting point to an endpoint and counting down from the inverse starting and ending points. Concurrency is achieved through using a mutex to lock each thread for a given amount of time, 100 milliseconds, before allowing the next thread to begin. The shared resource in this case is the console, so the program restricts only one thread to output to the console at a time through the mutex locking mechanism. </w:t>
+      </w:r>
+      <w:proofErr w:type="gramStart"/>
+      <w:r>
+        <w:t>Should more threads</w:t>
+      </w:r>
+      <w:proofErr w:type="gramEnd"/>
+      <w:r>
+        <w:t xml:space="preserve"> be created that will incur CPU overhead in processing power. For small tasks, like counting to and from 20, this overhead is negligible. If this program were to switch between threads and return to another later than the OS switching between threads will also incur more CPU overhead needs. While using locks to perform simple synchronization can benefit small and non-complex </w:t>
+      </w:r>
+      <w:r>
+        <w:lastRenderedPageBreak/>
+        <w:t xml:space="preserve">multi-threaded programs, more intricate synchronization from complex programs is required and as the complexity increases so does the reduction of optimization of the program when manual and static locks are involved. </w:t>
+      </w:r>
+    </w:p>
+    <w:p>
+      <w:pPr>
+        <w:spacing w:line="480" w:lineRule="auto"/>
+        <w:ind w:left="-1080" w:right="-1267"/>
+      </w:pPr>
+      <w:r>
+        <w:tab/>
+        <w:t xml:space="preserve">Some of the issues with using strings come from memory allocation and access issues such as buffer overflows from using raw character arrays from </w:t>
+      </w:r>
+      <w:proofErr w:type="gramStart"/>
+      <w:r>
+        <w:t>char[</w:t>
+      </w:r>
+      <w:proofErr w:type="gramEnd"/>
+      <w:r>
+        <w:t xml:space="preserve">] or poor synchronization of shared string memory locations. Some of the tactics to mitigate these occurrences is to use </w:t>
+      </w:r>
+      <w:proofErr w:type="gramStart"/>
+      <w:r>
+        <w:t>std::</w:t>
+      </w:r>
+      <w:proofErr w:type="gramEnd"/>
+      <w:r>
+        <w:t xml:space="preserve">string for default and automatic memory assignment and management. Strings could be protected or locked using mutexes or, as in the program above, </w:t>
       </w:r>
       <w:proofErr w:type="spellStart"/>
       <w:r>
@@ -4026,11 +4582,15 @@
       </w:r>
       <w:proofErr w:type="spellEnd"/>
       <w:r>
-        <w:t xml:space="preserve">, to prevent attempted simultaneous access and use of that string variable’s memory location. This </w:t>
-      </w:r>
-      <w:r>
-        <w:lastRenderedPageBreak/>
-        <w:t xml:space="preserve">goes hand in hand with data security in the sense that using appropriate data types for the intended purpose like long, or unsigned, can prevent data misuse and errors. To protect data between threads, always join or detach threads appropriately to stop orphaned processes from existing and not exiting gracefully, therefore leaving all the data contained within the process available to access. </w:t>
+        <w:t xml:space="preserve">, to prevent attempted simultaneous access and use of that string variable’s memory location. This goes hand in hand with data security in the sense that using appropriate data types for the intended purpose like long, or unsigned, can prevent data misuse and errors. To protect data between threads, always join or detach threads appropriately to stop orphaned processes from existing and not </w:t>
+      </w:r>
+      <w:proofErr w:type="gramStart"/>
+      <w:r>
+        <w:t>exiting</w:t>
+      </w:r>
+      <w:proofErr w:type="gramEnd"/>
+      <w:r>
+        <w:t xml:space="preserve"> gracefully, therefore leaving all the data contained within the process available to access. </w:t>
       </w:r>
     </w:p>
     <w:p>
@@ -4048,13 +4608,102 @@
           <w:szCs w:val="32"/>
         </w:rPr>
       </w:pPr>
-      <w:r>
+    </w:p>
+    <w:p>
+      <w:pPr>
+        <w:ind w:left="-1080" w:right="-1260"/>
         <w:rPr>
           <w:b/>
           <w:bCs/>
           <w:sz w:val="32"/>
           <w:szCs w:val="32"/>
         </w:rPr>
+      </w:pPr>
+    </w:p>
+    <w:p>
+      <w:pPr>
+        <w:ind w:left="-1080" w:right="-1260"/>
+        <w:rPr>
+          <w:b/>
+          <w:bCs/>
+          <w:sz w:val="32"/>
+          <w:szCs w:val="32"/>
+        </w:rPr>
+      </w:pPr>
+    </w:p>
+    <w:p>
+      <w:pPr>
+        <w:ind w:left="-1080" w:right="-1260"/>
+        <w:rPr>
+          <w:b/>
+          <w:bCs/>
+          <w:sz w:val="32"/>
+          <w:szCs w:val="32"/>
+        </w:rPr>
+      </w:pPr>
+    </w:p>
+    <w:p>
+      <w:pPr>
+        <w:ind w:left="-1080" w:right="-1260"/>
+        <w:rPr>
+          <w:b/>
+          <w:bCs/>
+          <w:sz w:val="32"/>
+          <w:szCs w:val="32"/>
+        </w:rPr>
+      </w:pPr>
+    </w:p>
+    <w:p>
+      <w:pPr>
+        <w:ind w:left="-1080" w:right="-1260"/>
+        <w:rPr>
+          <w:b/>
+          <w:bCs/>
+          <w:sz w:val="32"/>
+          <w:szCs w:val="32"/>
+        </w:rPr>
+      </w:pPr>
+    </w:p>
+    <w:p>
+      <w:pPr>
+        <w:ind w:left="-1080" w:right="-1260"/>
+        <w:rPr>
+          <w:b/>
+          <w:bCs/>
+          <w:sz w:val="32"/>
+          <w:szCs w:val="32"/>
+        </w:rPr>
+      </w:pPr>
+    </w:p>
+    <w:p>
+      <w:pPr>
+        <w:ind w:left="-1080" w:right="-1260"/>
+        <w:rPr>
+          <w:b/>
+          <w:bCs/>
+          <w:sz w:val="32"/>
+          <w:szCs w:val="32"/>
+        </w:rPr>
+      </w:pPr>
+    </w:p>
+    <w:p>
+      <w:pPr>
+        <w:ind w:left="-1080" w:right="-1260"/>
+        <w:rPr>
+          <w:b/>
+          <w:bCs/>
+          <w:sz w:val="32"/>
+          <w:szCs w:val="32"/>
+        </w:rPr>
+      </w:pPr>
+      <w:r>
+        <w:rPr>
+          <w:b/>
+          <w:bCs/>
+          <w:sz w:val="32"/>
+          <w:szCs w:val="32"/>
+        </w:rPr>
+        <w:lastRenderedPageBreak/>
         <w:t>Public GitHub Repository:</w:t>
       </w:r>
     </w:p>
@@ -4067,10 +4716,10 @@
           <w:noProof/>
         </w:rPr>
         <w:drawing>
-          <wp:inline distT="0" distB="0" distL="0" distR="0" wp14:anchorId="777D86D5" wp14:editId="48EB5ABA">
-            <wp:extent cx="5943600" cy="2732405"/>
+          <wp:inline distT="0" distB="0" distL="0" distR="0" wp14:anchorId="3DB2D305" wp14:editId="6DC93F61">
+            <wp:extent cx="7241540" cy="4743450"/>
             <wp:effectExtent l="0" t="0" r="0" b="0"/>
-            <wp:docPr id="1036857667" name="Picture 3" descr="A screenshot of a computer&#10;&#10;AI-generated content may be incorrect."/>
+            <wp:docPr id="958237110" name="Picture 2" descr="A screenshot of a computer&#10;&#10;AI-generated content may be incorrect."/>
             <wp:cNvGraphicFramePr>
               <a:graphicFrameLocks xmlns:a="http://schemas.openxmlformats.org/drawingml/2006/main" noChangeAspect="1"/>
             </wp:cNvGraphicFramePr>
@@ -4078,11 +4727,11 @@
               <a:graphicData uri="http://schemas.openxmlformats.org/drawingml/2006/picture">
                 <pic:pic xmlns:pic="http://schemas.openxmlformats.org/drawingml/2006/picture">
                   <pic:nvPicPr>
-                    <pic:cNvPr id="1036857667" name="Picture 3" descr="A screenshot of a computer&#10;&#10;AI-generated content may be incorrect."/>
+                    <pic:cNvPr id="958237110" name="Picture 2" descr="A screenshot of a computer&#10;&#10;AI-generated content may be incorrect."/>
                     <pic:cNvPicPr/>
                   </pic:nvPicPr>
                   <pic:blipFill>
-                    <a:blip r:embed="rId6" cstate="print">
+                    <a:blip r:embed="rId6">
                       <a:extLst>
                         <a:ext uri="{28A0092B-C50C-407E-A947-70E740481C1C}">
                           <a14:useLocalDpi xmlns:a14="http://schemas.microsoft.com/office/drawing/2010/main" val="0"/>
@@ -4096,7 +4745,7 @@
                   <pic:spPr>
                     <a:xfrm>
                       <a:off x="0" y="0"/>
-                      <a:ext cx="5943600" cy="2732405"/>
+                      <a:ext cx="7250841" cy="4749542"/>
                     </a:xfrm>
                     <a:prstGeom prst="rect">
                       <a:avLst/>

</xml_diff>